<commit_message>
fixed missing - in options of example cmdline
</commit_message>
<xml_diff>
--- a/docs/ili2db.docx
+++ b/docs/ili2db.docx
@@ -1179,6 +1179,9 @@
         </w:rPr>
         <w:t xml:space="preserve"> -</w:t>
       </w:r>
+      <w:r>
+        <w:t>-</w:t>
+      </w:r>
       <w:proofErr w:type="spellStart"/>
       <w:r>
         <w:rPr>
@@ -1862,6 +1865,9 @@
         </w:rPr>
         <w:t xml:space="preserve"> -</w:t>
       </w:r>
+      <w:r>
+        <w:t>-</w:t>
+      </w:r>
       <w:proofErr w:type="spellStart"/>
       <w:r>
         <w:rPr>
@@ -2268,7 +2274,16 @@
         <w:rPr>
           <w:rFonts w:hint="eastAsia"/>
         </w:rPr>
-        <w:t xml:space="preserve"> -log </w:t>
+        <w:t xml:space="preserve"> -</w:t>
+      </w:r>
+      <w:r>
+        <w:t>-</w:t>
+      </w:r>
+      <w:r>
+        <w:rPr>
+          <w:rFonts w:hint="eastAsia"/>
+        </w:rPr>
+        <w:t xml:space="preserve">log </w:t>
       </w:r>
       <w:proofErr w:type="spellStart"/>
       <w:r>
@@ -2463,7 +2478,20 @@
           <w:rFonts w:hint="eastAsia"/>
           <w:lang w:val="en-GB"/>
         </w:rPr>
-        <w:t xml:space="preserve"> -log path/to/</w:t>
+        <w:t xml:space="preserve"> -</w:t>
+      </w:r>
+      <w:r>
+        <w:rPr>
+          <w:lang w:val="en-GB"/>
+        </w:rPr>
+        <w:t>-</w:t>
+      </w:r>
+      <w:r>
+        <w:rPr>
+          <w:rFonts w:hint="eastAsia"/>
+          <w:lang w:val="en-GB"/>
+        </w:rPr>
+        <w:t>log path/to/</w:t>
       </w:r>
       <w:proofErr w:type="spellStart"/>
       <w:r>
@@ -2969,7 +2997,16 @@
           <w:rFonts w:hint="eastAsia"/>
           <w:lang w:val="en-GB"/>
         </w:rPr>
-        <w:t xml:space="preserve"> path/to/260100.itf</w:t>
+        <w:t xml:space="preserve"> </w:t>
+      </w:r>
+      <w:bookmarkStart w:id="0" w:name="_GoBack"/>
+      <w:bookmarkEnd w:id="0"/>
+      <w:r>
+        <w:rPr>
+          <w:rFonts w:hint="eastAsia"/>
+          <w:lang w:val="en-GB"/>
+        </w:rPr>
+        <w:t>path/to/260100.itf</w:t>
       </w:r>
     </w:p>
     <w:p>
@@ -6403,8 +6440,8 @@
       <w:pPr>
         <w:pStyle w:val="berschrift1"/>
       </w:pPr>
-      <w:bookmarkStart w:id="0" w:name="__RefHeading__2652_1487268199"/>
-      <w:bookmarkEnd w:id="0"/>
+      <w:bookmarkStart w:id="1" w:name="__RefHeading__2652_1487268199"/>
+      <w:bookmarkEnd w:id="1"/>
       <w:r>
         <w:t>Referenz</w:t>
       </w:r>
@@ -19534,10 +19571,7 @@
         <w:pStyle w:val="Textkrper"/>
       </w:pPr>
       <w:r>
-        <w:t xml:space="preserve">Mit Topic qualifiziert: Dem unqualifizierten Klassennamen wird der Topic-Name vorangestellt. </w:t>
-      </w:r>
-      <w:r>
-        <w:t>Falls der Name schon benutzt ist, wird der voll qualifizierte Name verwendet.</w:t>
+        <w:t>Mit Topic qualifiziert: Dem unqualifizierten Klassennamen wird der Topic-Name vorangestellt. Falls der Name schon benutzt ist, wird der voll qualifizierte Name verwendet.</w:t>
       </w:r>
     </w:p>
     <w:p>
@@ -19579,8 +19613,6 @@
       <w:r>
         <w:t>Falls der Tabellenname nun nicht eindeutig ist, wird er um eine Ziffer ergänzt: ‚0‘, ‚1‘, usw. bis er eindeutig ist.</w:t>
       </w:r>
-      <w:bookmarkStart w:id="1" w:name="_GoBack"/>
-      <w:bookmarkEnd w:id="1"/>
     </w:p>
     <w:p>
       <w:pPr>
@@ -19596,16 +19628,7 @@
           <w:sz w:val="22"/>
           <w:szCs w:val="22"/>
         </w:rPr>
-        <w:t>t_ili2db_classname</w:t>
-      </w:r>
-      <w:r>
-        <w:rPr>
-          <w:rFonts w:ascii="Calibri" w:eastAsia="Times New Roman" w:hAnsi="Calibri" w:cs="Calibri"/>
-          <w:color w:val="000000"/>
-          <w:sz w:val="22"/>
-          <w:szCs w:val="22"/>
-        </w:rPr>
-        <w:t xml:space="preserve"> gemacht werden.</w:t>
+        <w:t>t_ili2db_classname gemacht werden.</w:t>
       </w:r>
     </w:p>
     <w:sectPr>
@@ -21769,7 +21792,7 @@
 </file>
 
 <file path=customXml/itemProps1.xml><?xml version="1.0" encoding="utf-8"?>
-<ds:datastoreItem xmlns:ds="http://schemas.openxmlformats.org/officeDocument/2006/customXml" ds:itemID="{47371C69-38C9-4CA8-9289-1842CECC57C5}">
+<ds:datastoreItem xmlns:ds="http://schemas.openxmlformats.org/officeDocument/2006/customXml" ds:itemID="{20F9EE65-9FE7-477B-A278-F1377AEEEDD5}">
   <ds:schemaRefs>
     <ds:schemaRef ds:uri="http://schemas.openxmlformats.org/officeDocument/2006/bibliography"/>
   </ds:schemaRefs>

</xml_diff>